<commit_message>
Completed version of project plan
Gantt chart subject to editing.
</commit_message>
<xml_diff>
--- a/Project Plan.docx
+++ b/Project Plan.docx
@@ -1,32 +1,103 @@
 
 <file path=word/document.xml><?xml version="1.0" encoding="utf-8"?>
-<w:document xmlns:wpc="http://schemas.microsoft.com/office/word/2010/wordprocessingCanvas" xmlns:cx="http://schemas.microsoft.com/office/drawing/2014/chartex" xmlns:cx1="http://schemas.microsoft.com/office/drawing/2015/9/8/chartex" xmlns:mc="http://schemas.openxmlformats.org/markup-compatibility/2006" xmlns:o="urn:schemas-microsoft-com:office:office" xmlns:r="http://schemas.openxmlformats.org/officeDocument/2006/relationships" xmlns:m="http://schemas.openxmlformats.org/officeDocument/2006/math" xmlns:v="urn:schemas-microsoft-com:vml" xmlns:wp14="http://schemas.microsoft.com/office/word/2010/wordprocessingDrawing" xmlns:wp="http://schemas.openxmlformats.org/drawingml/2006/wordprocessingDrawing" xmlns:w10="urn:schemas-microsoft-com:office:word" xmlns:w="http://schemas.openxmlformats.org/wordprocessingml/2006/main" xmlns:w14="http://schemas.microsoft.com/office/word/2010/wordml" xmlns:w15="http://schemas.microsoft.com/office/word/2012/wordml" xmlns:w16se="http://schemas.microsoft.com/office/word/2015/wordml/symex" xmlns:wpg="http://schemas.microsoft.com/office/word/2010/wordprocessingGroup" xmlns:wpi="http://schemas.microsoft.com/office/word/2010/wordprocessingInk" xmlns:wne="http://schemas.microsoft.com/office/word/2006/wordml" xmlns:wps="http://schemas.microsoft.com/office/word/2010/wordprocessingShape" mc:Ignorable="w14 w15 w16se wp14">
+<w:document xmlns:wpc="http://schemas.microsoft.com/office/word/2010/wordprocessingCanvas" xmlns:cx="http://schemas.microsoft.com/office/drawing/2014/chartex" xmlns:cx1="http://schemas.microsoft.com/office/drawing/2015/9/8/chartex" xmlns:cx2="http://schemas.microsoft.com/office/drawing/2015/10/21/chartex" xmlns:cx3="http://schemas.microsoft.com/office/drawing/2016/5/9/chartex" xmlns:cx4="http://schemas.microsoft.com/office/drawing/2016/5/10/chartex" xmlns:cx5="http://schemas.microsoft.com/office/drawing/2016/5/11/chartex" xmlns:cx6="http://schemas.microsoft.com/office/drawing/2016/5/12/chartex" xmlns:cx7="http://schemas.microsoft.com/office/drawing/2016/5/13/chartex" xmlns:cx8="http://schemas.microsoft.com/office/drawing/2016/5/14/chartex" xmlns:mc="http://schemas.openxmlformats.org/markup-compatibility/2006" xmlns:aink="http://schemas.microsoft.com/office/drawing/2016/ink" xmlns:am3d="http://schemas.microsoft.com/office/drawing/2017/model3d" xmlns:o="urn:schemas-microsoft-com:office:office" xmlns:oel="http://schemas.microsoft.com/office/2019/extlst" xmlns:r="http://schemas.openxmlformats.org/officeDocument/2006/relationships" xmlns:m="http://schemas.openxmlformats.org/officeDocument/2006/math" xmlns:v="urn:schemas-microsoft-com:vml" xmlns:wp14="http://schemas.microsoft.com/office/word/2010/wordprocessingDrawing" xmlns:wp="http://schemas.openxmlformats.org/drawingml/2006/wordprocessingDrawing" xmlns:w10="urn:schemas-microsoft-com:office:word" xmlns:w="http://schemas.openxmlformats.org/wordprocessingml/2006/main" xmlns:w14="http://schemas.microsoft.com/office/word/2010/wordml" xmlns:w15="http://schemas.microsoft.com/office/word/2012/wordml" xmlns:w16cex="http://schemas.microsoft.com/office/word/2018/wordml/cex" xmlns:w16cid="http://schemas.microsoft.com/office/word/2016/wordml/cid" xmlns:w16="http://schemas.microsoft.com/office/word/2018/wordml" xmlns:w16sdtdh="http://schemas.microsoft.com/office/word/2020/wordml/sdtdatahash" xmlns:w16se="http://schemas.microsoft.com/office/word/2015/wordml/symex" xmlns:wpg="http://schemas.microsoft.com/office/word/2010/wordprocessingGroup" xmlns:wpi="http://schemas.microsoft.com/office/word/2010/wordprocessingInk" xmlns:wne="http://schemas.microsoft.com/office/word/2006/wordml" xmlns:wps="http://schemas.microsoft.com/office/word/2010/wordprocessingShape" mc:Ignorable="w14 w15 w16se w16cid w16 w16cex w16sdtdh wp14">
   <w:body>
     <w:p>
       <w:pPr>
         <w:pStyle w:val="Title"/>
-      </w:pPr>
-      <w:r>
+        <w:rPr>
+          <w:sz w:val="74"/>
+          <w:szCs w:val="74"/>
+        </w:rPr>
+      </w:pPr>
+      <w:r>
+        <w:rPr>
+          <w:sz w:val="74"/>
+          <w:szCs w:val="74"/>
+        </w:rPr>
         <w:t>Project Plan</w:t>
       </w:r>
       <w:r>
+        <w:rPr>
+          <w:sz w:val="74"/>
+          <w:szCs w:val="74"/>
+        </w:rPr>
         <w:t xml:space="preserve"> </w:t>
       </w:r>
     </w:p>
     <w:p>
       <w:pPr>
         <w:pStyle w:val="Title"/>
-      </w:pPr>
-      <w:r>
-        <w:t>&lt;Project Name&gt;</w:t>
+        <w:rPr>
+          <w:sz w:val="74"/>
+          <w:szCs w:val="74"/>
+        </w:rPr>
+      </w:pPr>
+      <w:r>
+        <w:rPr>
+          <w:sz w:val="74"/>
+          <w:szCs w:val="74"/>
+        </w:rPr>
+        <w:t>NSW Traffic Penalty Data Analyser</w:t>
       </w:r>
     </w:p>
     <w:p>
-      <w:r>
-        <w:t>Student Name</w:t>
-      </w:r>
-      <w:r>
-        <w:t>s</w:t>
+      <w:pPr>
+        <w:rPr>
+          <w:sz w:val="40"/>
+          <w:szCs w:val="40"/>
+        </w:rPr>
+      </w:pPr>
+      <w:r>
+        <w:rPr>
+          <w:sz w:val="40"/>
+          <w:szCs w:val="40"/>
+        </w:rPr>
+        <w:t>Assignment Part A: 2810-ICT</w:t>
+      </w:r>
+    </w:p>
+    <w:p>
+      <w:pPr>
+        <w:rPr>
+          <w:sz w:val="40"/>
+          <w:szCs w:val="40"/>
+        </w:rPr>
+      </w:pPr>
+      <w:r>
+        <w:rPr>
+          <w:sz w:val="40"/>
+          <w:szCs w:val="40"/>
+        </w:rPr>
+        <w:t>Software Technologies.</w:t>
+      </w:r>
+    </w:p>
+    <w:p>
+      <w:pPr>
+        <w:rPr>
+          <w:sz w:val="40"/>
+          <w:szCs w:val="40"/>
+        </w:rPr>
+      </w:pPr>
+      <w:r>
+        <w:rPr>
+          <w:sz w:val="40"/>
+          <w:szCs w:val="40"/>
+        </w:rPr>
+        <w:t xml:space="preserve">Thomas Chapman </w:t>
+      </w:r>
+      <w:r>
+        <w:rPr>
+          <w:sz w:val="40"/>
+          <w:szCs w:val="40"/>
+        </w:rPr>
+        <w:t>-</w:t>
+      </w:r>
+      <w:r>
+        <w:rPr>
+          <w:sz w:val="40"/>
+          <w:szCs w:val="40"/>
+        </w:rPr>
+        <w:t>s5251549</w:t>
       </w:r>
     </w:p>
     <w:p>
@@ -727,9 +798,107 @@
       <w:pPr>
         <w:jc w:val="both"/>
         <w:rPr>
-          <w:i/>
+          <w:iCs/>
         </w:rPr>
       </w:pPr>
+      <w:r>
+        <w:rPr>
+          <w:iCs/>
+        </w:rPr>
+        <w:t>NSW is one of the busy states in Australia when it comes to traffic and cars on the road. NSW</w:t>
+      </w:r>
+      <w:r>
+        <w:rPr>
+          <w:iCs/>
+        </w:rPr>
+        <w:t xml:space="preserve"> has</w:t>
+      </w:r>
+      <w:r>
+        <w:rPr>
+          <w:iCs/>
+        </w:rPr>
+        <w:t xml:space="preserve"> approximately 6 million cars on the road. </w:t>
+      </w:r>
+      <w:r>
+        <w:rPr>
+          <w:iCs/>
+        </w:rPr>
+        <w:t xml:space="preserve">In a state that has highly populate suburbs with very busy roads. </w:t>
+      </w:r>
+      <w:r>
+        <w:rPr>
+          <w:iCs/>
+        </w:rPr>
+        <w:t>Collecting data and being able to compute traffic in</w:t>
+      </w:r>
+      <w:r>
+        <w:rPr>
+          <w:iCs/>
+        </w:rPr>
+        <w:t xml:space="preserve"> NSW is something that will require a lot of work if a person were to undertake this task. </w:t>
+      </w:r>
+      <w:r>
+        <w:rPr>
+          <w:iCs/>
+        </w:rPr>
+        <w:t>Therefore,</w:t>
+      </w:r>
+      <w:r>
+        <w:rPr>
+          <w:iCs/>
+        </w:rPr>
+        <w:t xml:space="preserve"> software and code allow </w:t>
+      </w:r>
+      <w:r>
+        <w:rPr>
+          <w:iCs/>
+        </w:rPr>
+        <w:t>the government to track data and information and display that in a way where they can understand and make changes.</w:t>
+      </w:r>
+    </w:p>
+    <w:p>
+      <w:pPr>
+        <w:jc w:val="both"/>
+        <w:rPr>
+          <w:iCs/>
+        </w:rPr>
+      </w:pPr>
+      <w:r>
+        <w:rPr>
+          <w:iCs/>
+        </w:rPr>
+        <w:t xml:space="preserve">With fixed speed cameras and mobile phone </w:t>
+      </w:r>
+      <w:r>
+        <w:rPr>
+          <w:iCs/>
+        </w:rPr>
+        <w:t>detection</w:t>
+      </w:r>
+      <w:r>
+        <w:rPr>
+          <w:iCs/>
+        </w:rPr>
+        <w:t xml:space="preserve"> cameras being present almost on every major road the number of fines each day has </w:t>
+      </w:r>
+      <w:r>
+        <w:rPr>
+          <w:iCs/>
+        </w:rPr>
+        <w:t>increased dramatically.</w:t>
+      </w:r>
+      <w:r>
+        <w:rPr>
+          <w:iCs/>
+        </w:rPr>
+        <w:t xml:space="preserve"> NSW report $1 billion worth of fines which is an absurd amount of information that would have been processed by some sort of system.</w:t>
+      </w:r>
+      <w:r>
+        <w:rPr>
+          <w:iCs/>
+        </w:rPr>
+        <w:t xml:space="preserve"> This data is what allows the government to see where the most traffic related incidents are and where they should be focusing their resources.</w:t>
+      </w:r>
     </w:p>
     <w:p>
       <w:pPr>
@@ -745,7 +914,41 @@
       </w:r>
       <w:bookmarkEnd w:id="1"/>
     </w:p>
-    <w:p/>
+    <w:p>
+      <w:r>
+        <w:t>The objective of this project is to research and create a system where data from the NSW traffic</w:t>
+      </w:r>
+      <w:r>
+        <w:t xml:space="preserve"> penalties </w:t>
+      </w:r>
+      <w:r>
+        <w:t xml:space="preserve">can be easily displayed to those working in the police / law enforcement department. Being able to interpret and reproduce data in a </w:t>
+      </w:r>
+      <w:r>
+        <w:t xml:space="preserve">simple yet effective manner will be a huge improvement for visual understanding of the </w:t>
+      </w:r>
+      <w:r>
+        <w:t xml:space="preserve">data they need. This will allow for </w:t>
+      </w:r>
+      <w:r>
+        <w:t>those who are working for the NSW traffic department or main roads to understand trends and information more easily.</w:t>
+      </w:r>
+      <w:r>
+        <w:t xml:space="preserve"> It is important to understand the requirements for the given task and any costs or time limits that may be in place.</w:t>
+      </w:r>
+      <w:r>
+        <w:t xml:space="preserve"> The NSW government will allocate what is necessary for the given project and the progress will be tracked via the use of WBS</w:t>
+      </w:r>
+      <w:r>
+        <w:t xml:space="preserve"> (work breakdown structure)</w:t>
+      </w:r>
+      <w:r>
+        <w:t xml:space="preserve"> and the Gantt Chart</w:t>
+      </w:r>
+      <w:r>
+        <w:t>.</w:t>
+      </w:r>
+    </w:p>
     <w:p>
       <w:pPr>
         <w:pStyle w:val="Heading2"/>
@@ -761,17 +964,1696 @@
       <w:bookmarkEnd w:id="2"/>
     </w:p>
     <w:p>
+      <w:r>
+        <w:t>This document will contain 4 major sections</w:t>
+      </w:r>
+      <w:r>
+        <w:t>, Part A being the initial planning of the document, background information, problem at hand</w:t>
+      </w:r>
+      <w:r>
+        <w:t xml:space="preserve"> and scope. Part B will contain the plan for the design and how the p</w:t>
+      </w:r>
+      <w:r>
+        <w:t xml:space="preserve">rogress of the project will </w:t>
+      </w:r>
+      <w:r>
+        <w:t>continue</w:t>
+      </w:r>
+      <w:r>
+        <w:t xml:space="preserve"> through </w:t>
+      </w:r>
+      <w:r>
+        <w:t xml:space="preserve">each stage. Part C </w:t>
+      </w:r>
+      <w:r>
+        <w:t>will include detailed explanations of each of the planned steps and directly use the WBS.</w:t>
+      </w:r>
+      <w:r>
+        <w:t xml:space="preserve"> Part D is the final display of all the developed parts and a visual representation of the WBS, Gantt and the steps needed to complete.</w:t>
+      </w:r>
+    </w:p>
+    <w:p>
       <w:pPr>
         <w:pStyle w:val="ListParagraph"/>
         <w:ind w:left="857"/>
       </w:pPr>
     </w:p>
+    <w:p/>
+    <w:p/>
+    <w:p/>
     <w:p>
+      <w:r>
+        <w:br w:type="page"/>
+      </w:r>
+    </w:p>
+    <w:p>
+      <w:pPr>
+        <w:pStyle w:val="Heading1"/>
+        <w:numPr>
+          <w:ilvl w:val="0"/>
+          <w:numId w:val="2"/>
+        </w:numPr>
+      </w:pPr>
+      <w:bookmarkStart w:id="3" w:name="_Toc46748291"/>
+      <w:r>
+        <w:lastRenderedPageBreak/>
+        <w:t>Work Breakdown Structure</w:t>
+      </w:r>
+      <w:bookmarkEnd w:id="3"/>
+    </w:p>
+    <w:p>
+      <w:r>
+        <w:rPr>
+          <w:i/>
+          <w:noProof/>
+          <w:color w:val="FF0000"/>
+        </w:rPr>
+        <w:drawing>
+          <wp:anchor distT="0" distB="0" distL="114300" distR="114300" simplePos="0" relativeHeight="251658240" behindDoc="0" locked="0" layoutInCell="1" allowOverlap="1" wp14:anchorId="57C1B002" wp14:editId="6EC6AC0E">
+            <wp:simplePos x="0" y="0"/>
+            <wp:positionH relativeFrom="margin">
+              <wp:align>center</wp:align>
+            </wp:positionH>
+            <wp:positionV relativeFrom="paragraph">
+              <wp:posOffset>312420</wp:posOffset>
+            </wp:positionV>
+            <wp:extent cx="6381750" cy="5734050"/>
+            <wp:effectExtent l="0" t="0" r="0" b="0"/>
+            <wp:wrapSquare wrapText="bothSides"/>
+            <wp:docPr id="1" name="Picture 1"/>
+            <wp:cNvGraphicFramePr>
+              <a:graphicFrameLocks xmlns:a="http://schemas.openxmlformats.org/drawingml/2006/main" noChangeAspect="1"/>
+            </wp:cNvGraphicFramePr>
+            <a:graphic xmlns:a="http://schemas.openxmlformats.org/drawingml/2006/main">
+              <a:graphicData uri="http://schemas.openxmlformats.org/drawingml/2006/picture">
+                <pic:pic xmlns:pic="http://schemas.openxmlformats.org/drawingml/2006/picture">
+                  <pic:nvPicPr>
+                    <pic:cNvPr id="0" name="Picture 1"/>
+                    <pic:cNvPicPr>
+                      <a:picLocks noChangeAspect="1" noChangeArrowheads="1"/>
+                    </pic:cNvPicPr>
+                  </pic:nvPicPr>
+                  <pic:blipFill>
+                    <a:blip r:embed="rId6" cstate="print">
+                      <a:extLst>
+                        <a:ext uri="{28A0092B-C50C-407E-A947-70E740481C1C}">
+                          <a14:useLocalDpi xmlns:a14="http://schemas.microsoft.com/office/drawing/2010/main" val="0"/>
+                        </a:ext>
+                      </a:extLst>
+                    </a:blip>
+                    <a:srcRect/>
+                    <a:stretch>
+                      <a:fillRect/>
+                    </a:stretch>
+                  </pic:blipFill>
+                  <pic:spPr bwMode="auto">
+                    <a:xfrm>
+                      <a:off x="0" y="0"/>
+                      <a:ext cx="6381750" cy="5734050"/>
+                    </a:xfrm>
+                    <a:prstGeom prst="rect">
+                      <a:avLst/>
+                    </a:prstGeom>
+                    <a:noFill/>
+                    <a:ln>
+                      <a:noFill/>
+                    </a:ln>
+                  </pic:spPr>
+                </pic:pic>
+              </a:graphicData>
+            </a:graphic>
+            <wp14:sizeRelH relativeFrom="margin">
+              <wp14:pctWidth>0</wp14:pctWidth>
+            </wp14:sizeRelH>
+            <wp14:sizeRelV relativeFrom="margin">
+              <wp14:pctHeight>0</wp14:pctHeight>
+            </wp14:sizeRelV>
+          </wp:anchor>
+        </w:drawing>
+      </w:r>
+    </w:p>
+    <w:p>
+      <w:r>
+        <w:br w:type="page"/>
+      </w:r>
+    </w:p>
+    <w:p>
+      <w:pPr>
+        <w:pStyle w:val="Heading1"/>
+        <w:numPr>
+          <w:ilvl w:val="0"/>
+          <w:numId w:val="2"/>
+        </w:numPr>
+      </w:pPr>
+      <w:bookmarkStart w:id="4" w:name="_Toc46748292"/>
+      <w:r>
+        <w:lastRenderedPageBreak/>
+        <w:t>Activity Definition</w:t>
+      </w:r>
+      <w:r>
+        <w:t xml:space="preserve"> &amp; Estimation</w:t>
+      </w:r>
+      <w:bookmarkEnd w:id="4"/>
+    </w:p>
+    <w:p>
       <w:pPr>
         <w:pStyle w:val="ListParagraph"/>
-        <w:ind w:left="857"/>
       </w:pPr>
     </w:p>
+    <w:tbl>
+      <w:tblPr>
+        <w:tblStyle w:val="TableGrid"/>
+        <w:tblW w:w="0" w:type="auto"/>
+        <w:tblLook w:val="04A0" w:firstRow="1" w:lastRow="0" w:firstColumn="1" w:lastColumn="0" w:noHBand="0" w:noVBand="1"/>
+      </w:tblPr>
+      <w:tblGrid>
+        <w:gridCol w:w="2405"/>
+        <w:gridCol w:w="3969"/>
+        <w:gridCol w:w="2642"/>
+      </w:tblGrid>
+      <w:tr>
+        <w:trPr>
+          <w:trHeight w:val="372"/>
+        </w:trPr>
+        <w:tc>
+          <w:tcPr>
+            <w:tcW w:w="2405" w:type="dxa"/>
+          </w:tcPr>
+          <w:p>
+            <w:pPr>
+              <w:jc w:val="center"/>
+              <w:rPr>
+                <w:b/>
+                <w:bCs/>
+              </w:rPr>
+            </w:pPr>
+            <w:r>
+              <w:rPr>
+                <w:b/>
+                <w:bCs/>
+              </w:rPr>
+              <w:t>Activity</w:t>
+            </w:r>
+          </w:p>
+        </w:tc>
+        <w:tc>
+          <w:tcPr>
+            <w:tcW w:w="3969" w:type="dxa"/>
+          </w:tcPr>
+          <w:p>
+            <w:pPr>
+              <w:jc w:val="center"/>
+              <w:rPr>
+                <w:b/>
+                <w:bCs/>
+              </w:rPr>
+            </w:pPr>
+            <w:r>
+              <w:rPr>
+                <w:b/>
+                <w:bCs/>
+              </w:rPr>
+              <w:t>Definition</w:t>
+            </w:r>
+          </w:p>
+        </w:tc>
+        <w:tc>
+          <w:tcPr>
+            <w:tcW w:w="2642" w:type="dxa"/>
+          </w:tcPr>
+          <w:p>
+            <w:pPr>
+              <w:jc w:val="center"/>
+              <w:rPr>
+                <w:b/>
+                <w:bCs/>
+              </w:rPr>
+            </w:pPr>
+            <w:r>
+              <w:rPr>
+                <w:b/>
+                <w:bCs/>
+              </w:rPr>
+              <w:t>Time Estimation</w:t>
+            </w:r>
+          </w:p>
+        </w:tc>
+      </w:tr>
+      <w:tr>
+        <w:tc>
+          <w:tcPr>
+            <w:tcW w:w="2405" w:type="dxa"/>
+            <w:shd w:val="clear" w:color="auto" w:fill="D9D9D9" w:themeFill="background1" w:themeFillShade="D9"/>
+          </w:tcPr>
+          <w:p>
+            <w:pPr>
+              <w:jc w:val="both"/>
+              <w:rPr>
+                <w:b/>
+                <w:bCs/>
+              </w:rPr>
+            </w:pPr>
+            <w:r>
+              <w:rPr>
+                <w:b/>
+                <w:bCs/>
+              </w:rPr>
+              <w:t>Stage 1 - Planning</w:t>
+            </w:r>
+          </w:p>
+        </w:tc>
+        <w:tc>
+          <w:tcPr>
+            <w:tcW w:w="3969" w:type="dxa"/>
+            <w:shd w:val="clear" w:color="auto" w:fill="D9D9D9" w:themeFill="background1" w:themeFillShade="D9"/>
+          </w:tcPr>
+          <w:p>
+            <w:pPr>
+              <w:jc w:val="both"/>
+            </w:pPr>
+          </w:p>
+        </w:tc>
+        <w:tc>
+          <w:tcPr>
+            <w:tcW w:w="2642" w:type="dxa"/>
+            <w:shd w:val="clear" w:color="auto" w:fill="D9D9D9" w:themeFill="background1" w:themeFillShade="D9"/>
+          </w:tcPr>
+          <w:p>
+            <w:pPr>
+              <w:jc w:val="both"/>
+            </w:pPr>
+            <w:r>
+              <w:t>This section will take approximately 1 to 9 periods.</w:t>
+            </w:r>
+          </w:p>
+        </w:tc>
+      </w:tr>
+      <w:tr>
+        <w:tc>
+          <w:tcPr>
+            <w:tcW w:w="2405" w:type="dxa"/>
+          </w:tcPr>
+          <w:p>
+            <w:pPr>
+              <w:jc w:val="both"/>
+            </w:pPr>
+            <w:r>
+              <w:t>Resource Analysis</w:t>
+            </w:r>
+          </w:p>
+        </w:tc>
+        <w:tc>
+          <w:tcPr>
+            <w:tcW w:w="3969" w:type="dxa"/>
+          </w:tcPr>
+          <w:p>
+            <w:pPr>
+              <w:jc w:val="both"/>
+            </w:pPr>
+            <w:r>
+              <w:t>Research of what resources are available or what may be useful in creation of the software.</w:t>
+            </w:r>
+          </w:p>
+        </w:tc>
+        <w:tc>
+          <w:tcPr>
+            <w:tcW w:w="2642" w:type="dxa"/>
+          </w:tcPr>
+          <w:p>
+            <w:pPr>
+              <w:jc w:val="both"/>
+            </w:pPr>
+            <w:r>
+              <w:t xml:space="preserve">This activity will take approximately </w:t>
+            </w:r>
+            <w:r>
+              <w:t>from periods 1 to 9.</w:t>
+            </w:r>
+          </w:p>
+        </w:tc>
+      </w:tr>
+      <w:tr>
+        <w:tc>
+          <w:tcPr>
+            <w:tcW w:w="2405" w:type="dxa"/>
+          </w:tcPr>
+          <w:p>
+            <w:pPr>
+              <w:jc w:val="both"/>
+            </w:pPr>
+            <w:r>
+              <w:t>Understanding / researching current systems</w:t>
+            </w:r>
+          </w:p>
+        </w:tc>
+        <w:tc>
+          <w:tcPr>
+            <w:tcW w:w="3969" w:type="dxa"/>
+          </w:tcPr>
+          <w:p>
+            <w:pPr>
+              <w:jc w:val="both"/>
+            </w:pPr>
+            <w:r>
+              <w:t>Understanding what current systems do and efficient ways and how using these can aid the progression of this project.</w:t>
+            </w:r>
+          </w:p>
+        </w:tc>
+        <w:tc>
+          <w:tcPr>
+            <w:tcW w:w="2642" w:type="dxa"/>
+          </w:tcPr>
+          <w:p>
+            <w:pPr>
+              <w:jc w:val="both"/>
+            </w:pPr>
+            <w:r>
+              <w:t>This activity will take approximately from periods 1 to 2.</w:t>
+            </w:r>
+          </w:p>
+        </w:tc>
+      </w:tr>
+      <w:tr>
+        <w:tc>
+          <w:tcPr>
+            <w:tcW w:w="2405" w:type="dxa"/>
+          </w:tcPr>
+          <w:p>
+            <w:pPr>
+              <w:jc w:val="both"/>
+            </w:pPr>
+            <w:r>
+              <w:t>Generating a scope</w:t>
+            </w:r>
+          </w:p>
+        </w:tc>
+        <w:tc>
+          <w:tcPr>
+            <w:tcW w:w="3969" w:type="dxa"/>
+          </w:tcPr>
+          <w:p>
+            <w:pPr>
+              <w:jc w:val="both"/>
+            </w:pPr>
+            <w:r>
+              <w:t>This activity includes generating a brief detailed statement that outlines the projects direction and what it aims to achieve.</w:t>
+            </w:r>
+          </w:p>
+        </w:tc>
+        <w:tc>
+          <w:tcPr>
+            <w:tcW w:w="2642" w:type="dxa"/>
+          </w:tcPr>
+          <w:p>
+            <w:pPr>
+              <w:jc w:val="both"/>
+            </w:pPr>
+            <w:r>
+              <w:t xml:space="preserve">This activity will take approximately from periods 1 to </w:t>
+            </w:r>
+            <w:r>
+              <w:t>2</w:t>
+            </w:r>
+            <w:r>
+              <w:t>.</w:t>
+            </w:r>
+          </w:p>
+        </w:tc>
+      </w:tr>
+      <w:tr>
+        <w:tc>
+          <w:tcPr>
+            <w:tcW w:w="2405" w:type="dxa"/>
+          </w:tcPr>
+          <w:p>
+            <w:pPr>
+              <w:jc w:val="both"/>
+            </w:pPr>
+            <w:r>
+              <w:t>Generate a work breakdown structure</w:t>
+            </w:r>
+          </w:p>
+        </w:tc>
+        <w:tc>
+          <w:tcPr>
+            <w:tcW w:w="3969" w:type="dxa"/>
+          </w:tcPr>
+          <w:p>
+            <w:pPr>
+              <w:jc w:val="both"/>
+            </w:pPr>
+            <w:r>
+              <w:t>This activity a WBS (work breakdown structure) is a structure used to separate an entire project into smaller parts allowing for tasks to be divided amongst a group.</w:t>
+            </w:r>
+          </w:p>
+        </w:tc>
+        <w:tc>
+          <w:tcPr>
+            <w:tcW w:w="2642" w:type="dxa"/>
+          </w:tcPr>
+          <w:p>
+            <w:pPr>
+              <w:jc w:val="both"/>
+            </w:pPr>
+            <w:r>
+              <w:t xml:space="preserve">This activity will take approximately from periods 1 to </w:t>
+            </w:r>
+            <w:r>
+              <w:t>7</w:t>
+            </w:r>
+            <w:r>
+              <w:t>.</w:t>
+            </w:r>
+          </w:p>
+        </w:tc>
+      </w:tr>
+      <w:tr>
+        <w:tc>
+          <w:tcPr>
+            <w:tcW w:w="2405" w:type="dxa"/>
+          </w:tcPr>
+          <w:p>
+            <w:pPr>
+              <w:jc w:val="both"/>
+            </w:pPr>
+            <w:r>
+              <w:t>Generate a Gantt Chart</w:t>
+            </w:r>
+          </w:p>
+        </w:tc>
+        <w:tc>
+          <w:tcPr>
+            <w:tcW w:w="3969" w:type="dxa"/>
+          </w:tcPr>
+          <w:p>
+            <w:pPr>
+              <w:jc w:val="both"/>
+            </w:pPr>
+            <w:r>
+              <w:t>The activity of a Gantt Chart is what is used for time management purposes it allows for the project manager to keep on top of the group and individuals tasks.</w:t>
+            </w:r>
+          </w:p>
+        </w:tc>
+        <w:tc>
+          <w:tcPr>
+            <w:tcW w:w="2642" w:type="dxa"/>
+          </w:tcPr>
+          <w:p>
+            <w:pPr>
+              <w:jc w:val="both"/>
+            </w:pPr>
+            <w:r>
+              <w:t>This activity will take approximately from periods 1 to 9.</w:t>
+            </w:r>
+          </w:p>
+        </w:tc>
+      </w:tr>
+      <w:tr>
+        <w:tc>
+          <w:tcPr>
+            <w:tcW w:w="2405" w:type="dxa"/>
+            <w:shd w:val="clear" w:color="auto" w:fill="D9D9D9" w:themeFill="background1" w:themeFillShade="D9"/>
+          </w:tcPr>
+          <w:p>
+            <w:pPr>
+              <w:jc w:val="both"/>
+              <w:rPr>
+                <w:b/>
+                <w:bCs/>
+              </w:rPr>
+            </w:pPr>
+            <w:r>
+              <w:rPr>
+                <w:b/>
+                <w:bCs/>
+              </w:rPr>
+              <w:t>Stage 2 – Design</w:t>
+            </w:r>
+          </w:p>
+        </w:tc>
+        <w:tc>
+          <w:tcPr>
+            <w:tcW w:w="3969" w:type="dxa"/>
+            <w:shd w:val="clear" w:color="auto" w:fill="D9D9D9" w:themeFill="background1" w:themeFillShade="D9"/>
+          </w:tcPr>
+          <w:p>
+            <w:pPr>
+              <w:jc w:val="both"/>
+            </w:pPr>
+          </w:p>
+        </w:tc>
+        <w:tc>
+          <w:tcPr>
+            <w:tcW w:w="2642" w:type="dxa"/>
+            <w:shd w:val="clear" w:color="auto" w:fill="D9D9D9" w:themeFill="background1" w:themeFillShade="D9"/>
+          </w:tcPr>
+          <w:p>
+            <w:pPr>
+              <w:jc w:val="both"/>
+            </w:pPr>
+            <w:r>
+              <w:t xml:space="preserve">This section will </w:t>
+            </w:r>
+            <w:r>
+              <w:t xml:space="preserve">continue on from previous end date and </w:t>
+            </w:r>
+            <w:r>
+              <w:t xml:space="preserve">take </w:t>
+            </w:r>
+            <w:r>
+              <w:t>place</w:t>
+            </w:r>
+            <w:r>
+              <w:t xml:space="preserve"> from</w:t>
+            </w:r>
+            <w:r>
+              <w:t xml:space="preserve"> </w:t>
+            </w:r>
+            <w:r>
+              <w:t>approxi</w:t>
+            </w:r>
+            <w:r>
+              <w:t xml:space="preserve">mately </w:t>
+            </w:r>
+            <w:r>
+              <w:t>10 to 20periods</w:t>
+            </w:r>
+          </w:p>
+        </w:tc>
+      </w:tr>
+      <w:tr>
+        <w:tc>
+          <w:tcPr>
+            <w:tcW w:w="2405" w:type="dxa"/>
+          </w:tcPr>
+          <w:p>
+            <w:pPr>
+              <w:jc w:val="both"/>
+            </w:pPr>
+            <w:r>
+              <w:t>Create an idea / statement</w:t>
+            </w:r>
+          </w:p>
+        </w:tc>
+        <w:tc>
+          <w:tcPr>
+            <w:tcW w:w="3969" w:type="dxa"/>
+          </w:tcPr>
+          <w:p>
+            <w:pPr>
+              <w:jc w:val="both"/>
+            </w:pPr>
+            <w:r>
+              <w:t>This activity focuses on heavily creating a plan / idea for the direction the software will head in.</w:t>
+            </w:r>
+          </w:p>
+        </w:tc>
+        <w:tc>
+          <w:tcPr>
+            <w:tcW w:w="2642" w:type="dxa"/>
+          </w:tcPr>
+          <w:p>
+            <w:pPr>
+              <w:jc w:val="both"/>
+            </w:pPr>
+            <w:r>
+              <w:t>This activity will take approximately from periods 1</w:t>
+            </w:r>
+            <w:r>
+              <w:t>2</w:t>
+            </w:r>
+            <w:r>
+              <w:t xml:space="preserve"> to </w:t>
+            </w:r>
+            <w:r>
+              <w:t>14</w:t>
+            </w:r>
+            <w:r>
+              <w:t>.</w:t>
+            </w:r>
+          </w:p>
+        </w:tc>
+      </w:tr>
+      <w:tr>
+        <w:tc>
+          <w:tcPr>
+            <w:tcW w:w="2405" w:type="dxa"/>
+          </w:tcPr>
+          <w:p>
+            <w:pPr>
+              <w:jc w:val="both"/>
+            </w:pPr>
+            <w:r>
+              <w:t>Establish the project requirements</w:t>
+            </w:r>
+          </w:p>
+        </w:tc>
+        <w:tc>
+          <w:tcPr>
+            <w:tcW w:w="3969" w:type="dxa"/>
+          </w:tcPr>
+          <w:p>
+            <w:pPr>
+              <w:jc w:val="both"/>
+            </w:pPr>
+            <w:r>
+              <w:t>The activity of project requirements is essential in working out the core components needed for the project to succeed.</w:t>
+            </w:r>
+          </w:p>
+        </w:tc>
+        <w:tc>
+          <w:tcPr>
+            <w:tcW w:w="2642" w:type="dxa"/>
+          </w:tcPr>
+          <w:p>
+            <w:pPr>
+              <w:jc w:val="both"/>
+            </w:pPr>
+            <w:r>
+              <w:t>This activity will take approximately from periods 1</w:t>
+            </w:r>
+            <w:r>
+              <w:t>3</w:t>
+            </w:r>
+            <w:r>
+              <w:t xml:space="preserve"> to </w:t>
+            </w:r>
+            <w:r>
+              <w:t>15</w:t>
+            </w:r>
+            <w:r>
+              <w:t>.</w:t>
+            </w:r>
+          </w:p>
+        </w:tc>
+      </w:tr>
+      <w:tr>
+        <w:tc>
+          <w:tcPr>
+            <w:tcW w:w="2405" w:type="dxa"/>
+          </w:tcPr>
+          <w:p>
+            <w:pPr>
+              <w:jc w:val="both"/>
+            </w:pPr>
+            <w:r>
+              <w:t>Establish software places in practice</w:t>
+            </w:r>
+          </w:p>
+        </w:tc>
+        <w:tc>
+          <w:tcPr>
+            <w:tcW w:w="3969" w:type="dxa"/>
+          </w:tcPr>
+          <w:p>
+            <w:pPr>
+              <w:jc w:val="both"/>
+            </w:pPr>
+            <w:r>
+              <w:t>This activity works out where the software will be in practice and how it could be used in different cases</w:t>
+            </w:r>
+          </w:p>
+        </w:tc>
+        <w:tc>
+          <w:tcPr>
+            <w:tcW w:w="2642" w:type="dxa"/>
+          </w:tcPr>
+          <w:p>
+            <w:pPr>
+              <w:jc w:val="both"/>
+            </w:pPr>
+            <w:r>
+              <w:t>This activity will take approximately from periods 1</w:t>
+            </w:r>
+            <w:r>
+              <w:t>3</w:t>
+            </w:r>
+            <w:r>
+              <w:t xml:space="preserve"> to</w:t>
+            </w:r>
+            <w:r>
+              <w:t xml:space="preserve"> 16</w:t>
+            </w:r>
+            <w:r>
+              <w:t>.</w:t>
+            </w:r>
+          </w:p>
+        </w:tc>
+      </w:tr>
+      <w:tr>
+        <w:tc>
+          <w:tcPr>
+            <w:tcW w:w="2405" w:type="dxa"/>
+          </w:tcPr>
+          <w:p>
+            <w:pPr>
+              <w:jc w:val="both"/>
+            </w:pPr>
+            <w:r>
+              <w:t>Establish software places where not in practice</w:t>
+            </w:r>
+          </w:p>
+        </w:tc>
+        <w:tc>
+          <w:tcPr>
+            <w:tcW w:w="3969" w:type="dxa"/>
+          </w:tcPr>
+          <w:p>
+            <w:pPr>
+              <w:jc w:val="both"/>
+            </w:pPr>
+            <w:r>
+              <w:t>This activity works out where the software will not be used and why it wouldn’t be effective in certain areas.</w:t>
+            </w:r>
+          </w:p>
+        </w:tc>
+        <w:tc>
+          <w:tcPr>
+            <w:tcW w:w="2642" w:type="dxa"/>
+          </w:tcPr>
+          <w:p>
+            <w:pPr>
+              <w:jc w:val="both"/>
+            </w:pPr>
+            <w:r>
+              <w:t>This activity will take approximately from periods 1</w:t>
+            </w:r>
+            <w:r>
+              <w:t xml:space="preserve">3 </w:t>
+            </w:r>
+            <w:r>
+              <w:t xml:space="preserve">to </w:t>
+            </w:r>
+            <w:r>
+              <w:t>16</w:t>
+            </w:r>
+            <w:r>
+              <w:t>.</w:t>
+            </w:r>
+          </w:p>
+        </w:tc>
+      </w:tr>
+      <w:tr>
+        <w:tc>
+          <w:tcPr>
+            <w:tcW w:w="2405" w:type="dxa"/>
+          </w:tcPr>
+          <w:p>
+            <w:pPr>
+              <w:jc w:val="both"/>
+            </w:pPr>
+            <w:r>
+              <w:t>Establish system components</w:t>
+            </w:r>
+          </w:p>
+        </w:tc>
+        <w:tc>
+          <w:tcPr>
+            <w:tcW w:w="3969" w:type="dxa"/>
+          </w:tcPr>
+          <w:p>
+            <w:pPr>
+              <w:jc w:val="both"/>
+            </w:pPr>
+            <w:r>
+              <w:t>The system components need to be clearly outlined at this point and implementing them should take effect in the next few stages of development.</w:t>
+            </w:r>
+          </w:p>
+        </w:tc>
+        <w:tc>
+          <w:tcPr>
+            <w:tcW w:w="2642" w:type="dxa"/>
+          </w:tcPr>
+          <w:p>
+            <w:pPr>
+              <w:jc w:val="both"/>
+            </w:pPr>
+            <w:r>
+              <w:t>This activity will take approximately from periods 1</w:t>
+            </w:r>
+            <w:r>
+              <w:t>5</w:t>
+            </w:r>
+            <w:r>
+              <w:t xml:space="preserve"> to </w:t>
+            </w:r>
+            <w:r>
+              <w:t>18</w:t>
+            </w:r>
+            <w:r>
+              <w:t>.</w:t>
+            </w:r>
+          </w:p>
+        </w:tc>
+      </w:tr>
+      <w:tr>
+        <w:tc>
+          <w:tcPr>
+            <w:tcW w:w="2405" w:type="dxa"/>
+          </w:tcPr>
+          <w:p>
+            <w:pPr>
+              <w:jc w:val="both"/>
+            </w:pPr>
+            <w:r>
+              <w:lastRenderedPageBreak/>
+              <w:t>Template / Wireframe</w:t>
+            </w:r>
+          </w:p>
+        </w:tc>
+        <w:tc>
+          <w:tcPr>
+            <w:tcW w:w="3969" w:type="dxa"/>
+          </w:tcPr>
+          <w:p>
+            <w:pPr>
+              <w:jc w:val="both"/>
+            </w:pPr>
+            <w:r>
+              <w:t>Having a design or wireframe to look on will help with the creation of the software. It may not be final but will be a good building point for what the user needs.</w:t>
+            </w:r>
+          </w:p>
+          <w:p>
+            <w:pPr>
+              <w:jc w:val="both"/>
+            </w:pPr>
+          </w:p>
+          <w:p>
+            <w:pPr>
+              <w:jc w:val="both"/>
+            </w:pPr>
+          </w:p>
+          <w:p>
+            <w:pPr>
+              <w:jc w:val="both"/>
+            </w:pPr>
+          </w:p>
+        </w:tc>
+        <w:tc>
+          <w:tcPr>
+            <w:tcW w:w="2642" w:type="dxa"/>
+          </w:tcPr>
+          <w:p>
+            <w:pPr>
+              <w:jc w:val="both"/>
+            </w:pPr>
+            <w:r>
+              <w:t>This activity will take approximately from periods 1</w:t>
+            </w:r>
+            <w:r>
+              <w:t>6</w:t>
+            </w:r>
+            <w:r>
+              <w:t xml:space="preserve"> to </w:t>
+            </w:r>
+            <w:r>
+              <w:t>20</w:t>
+            </w:r>
+            <w:r>
+              <w:t>.</w:t>
+            </w:r>
+          </w:p>
+        </w:tc>
+      </w:tr>
+      <w:tr>
+        <w:tc>
+          <w:tcPr>
+            <w:tcW w:w="2405" w:type="dxa"/>
+            <w:shd w:val="clear" w:color="auto" w:fill="D9D9D9" w:themeFill="background1" w:themeFillShade="D9"/>
+          </w:tcPr>
+          <w:p>
+            <w:pPr>
+              <w:jc w:val="both"/>
+              <w:rPr>
+                <w:b/>
+                <w:bCs/>
+              </w:rPr>
+            </w:pPr>
+            <w:r>
+              <w:rPr>
+                <w:b/>
+                <w:bCs/>
+              </w:rPr>
+              <w:t>Stage 3 – Software Development</w:t>
+            </w:r>
+          </w:p>
+        </w:tc>
+        <w:tc>
+          <w:tcPr>
+            <w:tcW w:w="3969" w:type="dxa"/>
+            <w:shd w:val="clear" w:color="auto" w:fill="D9D9D9" w:themeFill="background1" w:themeFillShade="D9"/>
+          </w:tcPr>
+          <w:p>
+            <w:pPr>
+              <w:jc w:val="both"/>
+            </w:pPr>
+          </w:p>
+        </w:tc>
+        <w:tc>
+          <w:tcPr>
+            <w:tcW w:w="2642" w:type="dxa"/>
+            <w:shd w:val="clear" w:color="auto" w:fill="D9D9D9" w:themeFill="background1" w:themeFillShade="D9"/>
+          </w:tcPr>
+          <w:p>
+            <w:pPr>
+              <w:jc w:val="both"/>
+            </w:pPr>
+            <w:r>
+              <w:t>This section will continue on from previous end date and take place</w:t>
+            </w:r>
+            <w:r>
+              <w:t xml:space="preserve"> from</w:t>
+            </w:r>
+            <w:r>
+              <w:t xml:space="preserve"> approximately 20 to 31 periods</w:t>
+            </w:r>
+          </w:p>
+        </w:tc>
+      </w:tr>
+      <w:tr>
+        <w:tc>
+          <w:tcPr>
+            <w:tcW w:w="2405" w:type="dxa"/>
+          </w:tcPr>
+          <w:p>
+            <w:pPr>
+              <w:jc w:val="both"/>
+            </w:pPr>
+            <w:r>
+              <w:t>Allocation for software design leader</w:t>
+            </w:r>
+          </w:p>
+        </w:tc>
+        <w:tc>
+          <w:tcPr>
+            <w:tcW w:w="3969" w:type="dxa"/>
+          </w:tcPr>
+          <w:p>
+            <w:pPr>
+              <w:jc w:val="both"/>
+            </w:pPr>
+            <w:r>
+              <w:t>This section is where the lead of development determines what needs to be developed first and in what order.</w:t>
+            </w:r>
+            <w:r>
+              <w:t xml:space="preserve"> Also where to developer </w:t>
+            </w:r>
+            <w:r>
+              <w:t>starts coding the software.</w:t>
+            </w:r>
+          </w:p>
+        </w:tc>
+        <w:tc>
+          <w:tcPr>
+            <w:tcW w:w="2642" w:type="dxa"/>
+          </w:tcPr>
+          <w:p>
+            <w:pPr>
+              <w:jc w:val="both"/>
+            </w:pPr>
+            <w:r>
+              <w:t xml:space="preserve">This activity will take approximately from periods </w:t>
+            </w:r>
+            <w:r>
+              <w:t>20</w:t>
+            </w:r>
+            <w:r>
+              <w:t xml:space="preserve"> to </w:t>
+            </w:r>
+            <w:r>
+              <w:t>30</w:t>
+            </w:r>
+            <w:r>
+              <w:t>.</w:t>
+            </w:r>
+          </w:p>
+        </w:tc>
+      </w:tr>
+      <w:tr>
+        <w:tc>
+          <w:tcPr>
+            <w:tcW w:w="2405" w:type="dxa"/>
+          </w:tcPr>
+          <w:p>
+            <w:pPr>
+              <w:jc w:val="both"/>
+            </w:pPr>
+            <w:r>
+              <w:t>Implementing external software (PANDAS Software)</w:t>
+            </w:r>
+          </w:p>
+        </w:tc>
+        <w:tc>
+          <w:tcPr>
+            <w:tcW w:w="3969" w:type="dxa"/>
+          </w:tcPr>
+          <w:p>
+            <w:pPr>
+              <w:jc w:val="both"/>
+            </w:pPr>
+            <w:r>
+              <w:t>This activity is where external software is integrated into the project to allow for the software to be further expanded and developed.</w:t>
+            </w:r>
+          </w:p>
+        </w:tc>
+        <w:tc>
+          <w:tcPr>
+            <w:tcW w:w="2642" w:type="dxa"/>
+          </w:tcPr>
+          <w:p>
+            <w:pPr>
+              <w:jc w:val="both"/>
+            </w:pPr>
+            <w:r>
+              <w:t xml:space="preserve">This activity will take approximately from periods </w:t>
+            </w:r>
+            <w:r>
+              <w:t>2</w:t>
+            </w:r>
+            <w:r>
+              <w:t>0</w:t>
+            </w:r>
+            <w:r>
+              <w:t xml:space="preserve"> to </w:t>
+            </w:r>
+            <w:r>
+              <w:t>30</w:t>
+            </w:r>
+            <w:r>
+              <w:t>.</w:t>
+            </w:r>
+          </w:p>
+        </w:tc>
+      </w:tr>
+      <w:tr>
+        <w:tc>
+          <w:tcPr>
+            <w:tcW w:w="2405" w:type="dxa"/>
+          </w:tcPr>
+          <w:p>
+            <w:pPr>
+              <w:jc w:val="both"/>
+            </w:pPr>
+            <w:r>
+              <w:t>Input data from dataset</w:t>
+            </w:r>
+          </w:p>
+        </w:tc>
+        <w:tc>
+          <w:tcPr>
+            <w:tcW w:w="3969" w:type="dxa"/>
+          </w:tcPr>
+          <w:p>
+            <w:pPr>
+              <w:jc w:val="both"/>
+            </w:pPr>
+            <w:r>
+              <w:t>This activity builds from the external software and process data into the system designed.</w:t>
+            </w:r>
+          </w:p>
+        </w:tc>
+        <w:tc>
+          <w:tcPr>
+            <w:tcW w:w="2642" w:type="dxa"/>
+          </w:tcPr>
+          <w:p>
+            <w:pPr>
+              <w:jc w:val="both"/>
+            </w:pPr>
+            <w:r>
+              <w:t xml:space="preserve">This activity will take approximately from periods </w:t>
+            </w:r>
+            <w:r>
+              <w:t>2</w:t>
+            </w:r>
+            <w:r>
+              <w:t xml:space="preserve">2 </w:t>
+            </w:r>
+            <w:r>
+              <w:t xml:space="preserve">to </w:t>
+            </w:r>
+            <w:r>
+              <w:t>2</w:t>
+            </w:r>
+            <w:r>
+              <w:t>6</w:t>
+            </w:r>
+            <w:r>
+              <w:t>.</w:t>
+            </w:r>
+          </w:p>
+        </w:tc>
+      </w:tr>
+      <w:tr>
+        <w:tc>
+          <w:tcPr>
+            <w:tcW w:w="2405" w:type="dxa"/>
+          </w:tcPr>
+          <w:p>
+            <w:pPr>
+              <w:jc w:val="both"/>
+            </w:pPr>
+            <w:r>
+              <w:t>Construct data into readable form</w:t>
+            </w:r>
+          </w:p>
+        </w:tc>
+        <w:tc>
+          <w:tcPr>
+            <w:tcW w:w="3969" w:type="dxa"/>
+          </w:tcPr>
+          <w:p>
+            <w:pPr>
+              <w:jc w:val="both"/>
+            </w:pPr>
+            <w:r>
+              <w:t>This activity is where the software is being constructed and is at a point where testing is underway, and the complete program is almost in place.</w:t>
+            </w:r>
+          </w:p>
+        </w:tc>
+        <w:tc>
+          <w:tcPr>
+            <w:tcW w:w="2642" w:type="dxa"/>
+          </w:tcPr>
+          <w:p>
+            <w:pPr>
+              <w:jc w:val="both"/>
+            </w:pPr>
+            <w:r>
+              <w:t xml:space="preserve">This activity will take approximately from periods </w:t>
+            </w:r>
+            <w:r>
+              <w:t>23</w:t>
+            </w:r>
+            <w:r>
+              <w:t xml:space="preserve"> to </w:t>
+            </w:r>
+            <w:r>
+              <w:t>3</w:t>
+            </w:r>
+            <w:r>
+              <w:t>9</w:t>
+            </w:r>
+            <w:r>
+              <w:t>.</w:t>
+            </w:r>
+          </w:p>
+        </w:tc>
+      </w:tr>
+      <w:tr>
+        <w:tc>
+          <w:tcPr>
+            <w:tcW w:w="2405" w:type="dxa"/>
+          </w:tcPr>
+          <w:p>
+            <w:pPr>
+              <w:jc w:val="both"/>
+            </w:pPr>
+            <w:r>
+              <w:t>Build GUI</w:t>
+            </w:r>
+          </w:p>
+        </w:tc>
+        <w:tc>
+          <w:tcPr>
+            <w:tcW w:w="3969" w:type="dxa"/>
+          </w:tcPr>
+          <w:p>
+            <w:pPr>
+              <w:jc w:val="both"/>
+            </w:pPr>
+            <w:r>
+              <w:t>This activity is where the graphical unit interface comes into play where visual design elements will come into place with the software developed.</w:t>
+            </w:r>
+          </w:p>
+        </w:tc>
+        <w:tc>
+          <w:tcPr>
+            <w:tcW w:w="2642" w:type="dxa"/>
+          </w:tcPr>
+          <w:p>
+            <w:pPr>
+              <w:jc w:val="both"/>
+            </w:pPr>
+            <w:r>
+              <w:t xml:space="preserve">This activity will take approximately from periods </w:t>
+            </w:r>
+            <w:r>
+              <w:t>23</w:t>
+            </w:r>
+            <w:r>
+              <w:t xml:space="preserve"> to </w:t>
+            </w:r>
+            <w:r>
+              <w:t>31</w:t>
+            </w:r>
+            <w:r>
+              <w:t>.</w:t>
+            </w:r>
+          </w:p>
+        </w:tc>
+      </w:tr>
+      <w:tr>
+        <w:tc>
+          <w:tcPr>
+            <w:tcW w:w="2405" w:type="dxa"/>
+            <w:shd w:val="clear" w:color="auto" w:fill="D9D9D9" w:themeFill="background1" w:themeFillShade="D9"/>
+          </w:tcPr>
+          <w:p>
+            <w:pPr>
+              <w:jc w:val="both"/>
+              <w:rPr>
+                <w:b/>
+                <w:bCs/>
+              </w:rPr>
+            </w:pPr>
+            <w:r>
+              <w:rPr>
+                <w:b/>
+                <w:bCs/>
+              </w:rPr>
+              <w:t>Stage 4 – Implementation</w:t>
+            </w:r>
+          </w:p>
+        </w:tc>
+        <w:tc>
+          <w:tcPr>
+            <w:tcW w:w="3969" w:type="dxa"/>
+            <w:shd w:val="clear" w:color="auto" w:fill="D9D9D9" w:themeFill="background1" w:themeFillShade="D9"/>
+          </w:tcPr>
+          <w:p>
+            <w:pPr>
+              <w:jc w:val="both"/>
+            </w:pPr>
+          </w:p>
+        </w:tc>
+        <w:tc>
+          <w:tcPr>
+            <w:tcW w:w="2642" w:type="dxa"/>
+            <w:shd w:val="clear" w:color="auto" w:fill="D9D9D9" w:themeFill="background1" w:themeFillShade="D9"/>
+          </w:tcPr>
+          <w:p>
+            <w:pPr>
+              <w:jc w:val="both"/>
+            </w:pPr>
+            <w:r>
+              <w:t>This section will continue on from previous end date and take place</w:t>
+            </w:r>
+            <w:r>
+              <w:t xml:space="preserve"> from</w:t>
+            </w:r>
+            <w:r>
+              <w:t xml:space="preserve"> approximately 31 to </w:t>
+            </w:r>
+            <w:r>
+              <w:t xml:space="preserve">38 </w:t>
+            </w:r>
+            <w:r>
+              <w:t>periods</w:t>
+            </w:r>
+          </w:p>
+        </w:tc>
+      </w:tr>
+      <w:tr>
+        <w:tc>
+          <w:tcPr>
+            <w:tcW w:w="2405" w:type="dxa"/>
+          </w:tcPr>
+          <w:p>
+            <w:pPr>
+              <w:jc w:val="both"/>
+            </w:pPr>
+            <w:r>
+              <w:t>Training of end users</w:t>
+            </w:r>
+          </w:p>
+        </w:tc>
+        <w:tc>
+          <w:tcPr>
+            <w:tcW w:w="3969" w:type="dxa"/>
+          </w:tcPr>
+          <w:p>
+            <w:pPr>
+              <w:jc w:val="both"/>
+            </w:pPr>
+            <w:r>
+              <w:t>This activity will include how the users are interacting with the software and if the GUI needs any preference changes etc.</w:t>
+            </w:r>
+          </w:p>
+        </w:tc>
+        <w:tc>
+          <w:tcPr>
+            <w:tcW w:w="2642" w:type="dxa"/>
+          </w:tcPr>
+          <w:p>
+            <w:pPr>
+              <w:jc w:val="both"/>
+            </w:pPr>
+            <w:r>
+              <w:t xml:space="preserve">This activity will take approximately from periods </w:t>
+            </w:r>
+            <w:r>
+              <w:t>31</w:t>
+            </w:r>
+            <w:r>
+              <w:t xml:space="preserve"> to </w:t>
+            </w:r>
+            <w:r>
+              <w:t>34</w:t>
+            </w:r>
+            <w:r>
+              <w:t>.</w:t>
+            </w:r>
+          </w:p>
+        </w:tc>
+      </w:tr>
+      <w:tr>
+        <w:tc>
+          <w:tcPr>
+            <w:tcW w:w="2405" w:type="dxa"/>
+          </w:tcPr>
+          <w:p>
+            <w:pPr>
+              <w:jc w:val="both"/>
+            </w:pPr>
+            <w:r>
+              <w:t>Updates / Status on system operations</w:t>
+            </w:r>
+          </w:p>
+        </w:tc>
+        <w:tc>
+          <w:tcPr>
+            <w:tcW w:w="3969" w:type="dxa"/>
+          </w:tcPr>
+          <w:p>
+            <w:pPr>
+              <w:jc w:val="both"/>
+            </w:pPr>
+            <w:r>
+              <w:t>This is where after testing and training if there need to be any changes or anything that wasn’t functioning properly is noted.</w:t>
+            </w:r>
+          </w:p>
+        </w:tc>
+        <w:tc>
+          <w:tcPr>
+            <w:tcW w:w="2642" w:type="dxa"/>
+          </w:tcPr>
+          <w:p>
+            <w:pPr>
+              <w:jc w:val="both"/>
+            </w:pPr>
+            <w:r>
+              <w:t xml:space="preserve">This activity will take approximately from periods </w:t>
+            </w:r>
+            <w:r>
+              <w:t>32</w:t>
+            </w:r>
+            <w:r>
+              <w:t xml:space="preserve"> to </w:t>
+            </w:r>
+            <w:r>
+              <w:t>34</w:t>
+            </w:r>
+            <w:r>
+              <w:t>.</w:t>
+            </w:r>
+          </w:p>
+        </w:tc>
+      </w:tr>
+      <w:tr>
+        <w:tc>
+          <w:tcPr>
+            <w:tcW w:w="2405" w:type="dxa"/>
+          </w:tcPr>
+          <w:p>
+            <w:pPr>
+              <w:jc w:val="both"/>
+            </w:pPr>
+            <w:r>
+              <w:t>Update any possible information / Bug fixing</w:t>
+            </w:r>
+          </w:p>
+        </w:tc>
+        <w:tc>
+          <w:tcPr>
+            <w:tcW w:w="3969" w:type="dxa"/>
+          </w:tcPr>
+          <w:p>
+            <w:pPr>
+              <w:jc w:val="both"/>
+            </w:pPr>
+            <w:r>
+              <w:t xml:space="preserve">This activity is where bug fixing takes place, changing or implementing new systems to </w:t>
+            </w:r>
+            <w:r>
+              <w:t>overcome</w:t>
+            </w:r>
+            <w:r>
+              <w:t xml:space="preserve"> the errors are done here.</w:t>
+            </w:r>
+          </w:p>
+        </w:tc>
+        <w:tc>
+          <w:tcPr>
+            <w:tcW w:w="2642" w:type="dxa"/>
+          </w:tcPr>
+          <w:p>
+            <w:pPr>
+              <w:jc w:val="both"/>
+            </w:pPr>
+            <w:r>
+              <w:t xml:space="preserve">This activity will take approximately from periods </w:t>
+            </w:r>
+            <w:r>
+              <w:t>33</w:t>
+            </w:r>
+            <w:r>
+              <w:t xml:space="preserve"> to </w:t>
+            </w:r>
+            <w:r>
+              <w:t>35</w:t>
+            </w:r>
+            <w:r>
+              <w:t>.</w:t>
+            </w:r>
+          </w:p>
+        </w:tc>
+      </w:tr>
+      <w:tr>
+        <w:tc>
+          <w:tcPr>
+            <w:tcW w:w="2405" w:type="dxa"/>
+          </w:tcPr>
+          <w:p>
+            <w:pPr>
+              <w:jc w:val="both"/>
+            </w:pPr>
+            <w:r>
+              <w:t>User support and help documentation</w:t>
+            </w:r>
+          </w:p>
+        </w:tc>
+        <w:tc>
+          <w:tcPr>
+            <w:tcW w:w="3969" w:type="dxa"/>
+          </w:tcPr>
+          <w:p>
+            <w:pPr>
+              <w:jc w:val="both"/>
+            </w:pPr>
+            <w:r>
+              <w:t>Producing documentation so that users can understand the GUI and software are important for the users and their understanding.</w:t>
+            </w:r>
+          </w:p>
+        </w:tc>
+        <w:tc>
+          <w:tcPr>
+            <w:tcW w:w="2642" w:type="dxa"/>
+          </w:tcPr>
+          <w:p>
+            <w:pPr>
+              <w:jc w:val="both"/>
+            </w:pPr>
+            <w:r>
+              <w:t xml:space="preserve">This activity will take approximately from periods </w:t>
+            </w:r>
+            <w:r>
+              <w:t>33</w:t>
+            </w:r>
+            <w:r>
+              <w:t xml:space="preserve"> to </w:t>
+            </w:r>
+            <w:r>
+              <w:t>38</w:t>
+            </w:r>
+            <w:r>
+              <w:t>.</w:t>
+            </w:r>
+          </w:p>
+        </w:tc>
+      </w:tr>
+      <w:tr>
+        <w:tc>
+          <w:tcPr>
+            <w:tcW w:w="2405" w:type="dxa"/>
+            <w:shd w:val="clear" w:color="auto" w:fill="D9D9D9" w:themeFill="background1" w:themeFillShade="D9"/>
+          </w:tcPr>
+          <w:p>
+            <w:pPr>
+              <w:jc w:val="both"/>
+              <w:rPr>
+                <w:b/>
+                <w:bCs/>
+              </w:rPr>
+            </w:pPr>
+            <w:r>
+              <w:rPr>
+                <w:b/>
+                <w:bCs/>
+              </w:rPr>
+              <w:lastRenderedPageBreak/>
+              <w:t>Part 5 – Closing</w:t>
+            </w:r>
+          </w:p>
+        </w:tc>
+        <w:tc>
+          <w:tcPr>
+            <w:tcW w:w="3969" w:type="dxa"/>
+            <w:shd w:val="clear" w:color="auto" w:fill="D9D9D9" w:themeFill="background1" w:themeFillShade="D9"/>
+          </w:tcPr>
+          <w:p>
+            <w:pPr>
+              <w:jc w:val="both"/>
+            </w:pPr>
+          </w:p>
+        </w:tc>
+        <w:tc>
+          <w:tcPr>
+            <w:tcW w:w="2642" w:type="dxa"/>
+            <w:shd w:val="clear" w:color="auto" w:fill="D9D9D9" w:themeFill="background1" w:themeFillShade="D9"/>
+          </w:tcPr>
+          <w:p>
+            <w:pPr>
+              <w:jc w:val="both"/>
+            </w:pPr>
+            <w:r>
+              <w:t xml:space="preserve">This section will continue on from previous end date and take place from approximately </w:t>
+            </w:r>
+            <w:r>
+              <w:t>37 to</w:t>
+            </w:r>
+            <w:r>
+              <w:t xml:space="preserve"> 42 periods</w:t>
+            </w:r>
+          </w:p>
+        </w:tc>
+      </w:tr>
+      <w:tr>
+        <w:tc>
+          <w:tcPr>
+            <w:tcW w:w="2405" w:type="dxa"/>
+          </w:tcPr>
+          <w:p>
+            <w:pPr>
+              <w:jc w:val="both"/>
+            </w:pPr>
+            <w:r>
+              <w:t>Finalising of the Report</w:t>
+            </w:r>
+          </w:p>
+        </w:tc>
+        <w:tc>
+          <w:tcPr>
+            <w:tcW w:w="3969" w:type="dxa"/>
+          </w:tcPr>
+          <w:p>
+            <w:pPr>
+              <w:jc w:val="both"/>
+            </w:pPr>
+            <w:r>
+              <w:t>This activity is where:</w:t>
+            </w:r>
+          </w:p>
+          <w:p>
+            <w:pPr>
+              <w:pStyle w:val="ListParagraph"/>
+              <w:numPr>
+                <w:ilvl w:val="0"/>
+                <w:numId w:val="3"/>
+              </w:numPr>
+              <w:jc w:val="both"/>
+            </w:pPr>
+            <w:r>
+              <w:t>What happened during the project</w:t>
+            </w:r>
+          </w:p>
+          <w:p>
+            <w:pPr>
+              <w:pStyle w:val="ListParagraph"/>
+              <w:numPr>
+                <w:ilvl w:val="0"/>
+                <w:numId w:val="3"/>
+              </w:numPr>
+              <w:jc w:val="both"/>
+            </w:pPr>
+            <w:r>
+              <w:t>How can things be improved in general</w:t>
+            </w:r>
+          </w:p>
+          <w:p>
+            <w:pPr>
+              <w:pStyle w:val="ListParagraph"/>
+              <w:numPr>
+                <w:ilvl w:val="0"/>
+                <w:numId w:val="3"/>
+              </w:numPr>
+              <w:jc w:val="both"/>
+            </w:pPr>
+            <w:r>
+              <w:t>What error was the biggest issue</w:t>
+            </w:r>
+          </w:p>
+          <w:p>
+            <w:pPr>
+              <w:pStyle w:val="ListParagraph"/>
+              <w:numPr>
+                <w:ilvl w:val="0"/>
+                <w:numId w:val="3"/>
+              </w:numPr>
+              <w:jc w:val="both"/>
+            </w:pPr>
+            <w:r>
+              <w:t>Final documentation submitted to the director.</w:t>
+            </w:r>
+          </w:p>
+        </w:tc>
+        <w:tc>
+          <w:tcPr>
+            <w:tcW w:w="2642" w:type="dxa"/>
+          </w:tcPr>
+          <w:p>
+            <w:pPr>
+              <w:jc w:val="both"/>
+            </w:pPr>
+            <w:r>
+              <w:t xml:space="preserve">This activity will take approximately from periods </w:t>
+            </w:r>
+            <w:r>
+              <w:t>37</w:t>
+            </w:r>
+            <w:r>
+              <w:t xml:space="preserve"> to </w:t>
+            </w:r>
+            <w:r>
+              <w:t>42</w:t>
+            </w:r>
+            <w:r>
+              <w:t>.</w:t>
+            </w:r>
+          </w:p>
+        </w:tc>
+      </w:tr>
+    </w:tbl>
     <w:p>
       <w:pPr>
         <w:jc w:val="both"/>
@@ -781,18 +2663,6 @@
         </w:rPr>
       </w:pPr>
       <w:r>
-        <w:rPr>
-          <w:i/>
-          <w:color w:val="FF0000"/>
-        </w:rPr>
-        <w:t xml:space="preserve">Include some background information about the problem, the scope and what this document will contain. </w:t>
-      </w:r>
-    </w:p>
-    <w:p/>
-    <w:p/>
-    <w:p/>
-    <w:p>
-      <w:r>
         <w:br w:type="page"/>
       </w:r>
     </w:p>
@@ -804,271 +2674,61 @@
           <w:numId w:val="2"/>
         </w:numPr>
       </w:pPr>
-      <w:bookmarkStart w:id="3" w:name="_Toc46748291"/>
+      <w:bookmarkStart w:id="5" w:name="_Toc46748293"/>
       <w:r>
         <w:lastRenderedPageBreak/>
-        <w:t>Work Breakdown Structure</w:t>
-      </w:r>
-      <w:bookmarkEnd w:id="3"/>
-    </w:p>
-    <w:p/>
-    <w:p>
-      <w:pPr>
-        <w:jc w:val="both"/>
-        <w:rPr>
-          <w:i/>
-          <w:color w:val="FF0000"/>
-        </w:rPr>
-      </w:pPr>
-      <w:r>
-        <w:rPr>
-          <w:i/>
-          <w:color w:val="FF0000"/>
-        </w:rPr>
-        <w:t xml:space="preserve">This section should include the work breakdown structure for the whole project. The elements from the WBS should </w:t>
-      </w:r>
-      <w:r>
-        <w:rPr>
-          <w:i/>
-          <w:color w:val="FF0000"/>
-        </w:rPr>
-        <w:t>be used to generate</w:t>
-      </w:r>
-      <w:r>
-        <w:rPr>
-          <w:i/>
-          <w:color w:val="FF0000"/>
-        </w:rPr>
-        <w:t xml:space="preserve"> your activity definition and those activities should then be scheduled in the Gantt Chart</w:t>
-      </w:r>
-      <w:r>
-        <w:rPr>
-          <w:i/>
-          <w:color w:val="FF0000"/>
-        </w:rPr>
-        <w:t>. Remember to consider ALL project activities – anything you do or will need to do should be included in the WBS</w:t>
-      </w:r>
-    </w:p>
-    <w:p>
-      <w:pPr>
-        <w:jc w:val="both"/>
-        <w:rPr>
-          <w:b/>
-          <w:i/>
-          <w:color w:val="FF0000"/>
-        </w:rPr>
-      </w:pPr>
-      <w:r>
-        <w:rPr>
-          <w:i/>
-          <w:color w:val="FF0000"/>
-        </w:rPr>
-        <w:t>WBS’s are usually presented as some kind of hierarchical diagram</w:t>
-      </w:r>
-      <w:r>
-        <w:rPr>
-          <w:i/>
-          <w:color w:val="FF0000"/>
-        </w:rPr>
-        <w:t>/chart etc</w:t>
-      </w:r>
-      <w:r>
-        <w:rPr>
-          <w:i/>
-          <w:color w:val="FF0000"/>
-        </w:rPr>
-        <w:t>.</w:t>
-      </w:r>
-      <w:r>
-        <w:rPr>
-          <w:i/>
-          <w:color w:val="FF0000"/>
-        </w:rPr>
-        <w:t xml:space="preserve"> The </w:t>
-      </w:r>
-      <w:r>
-        <w:rPr>
-          <w:i/>
-          <w:color w:val="FF0000"/>
-        </w:rPr>
-        <w:t>details</w:t>
-      </w:r>
-      <w:r>
-        <w:rPr>
-          <w:i/>
-          <w:color w:val="FF0000"/>
-        </w:rPr>
-        <w:t xml:space="preserve"> </w:t>
-      </w:r>
-      <w:r>
-        <w:rPr>
-          <w:i/>
-          <w:color w:val="FF0000"/>
-        </w:rPr>
-        <w:t>what is involved each work unit should be</w:t>
-      </w:r>
-      <w:r>
-        <w:rPr>
-          <w:i/>
-          <w:color w:val="FF0000"/>
-        </w:rPr>
-        <w:t xml:space="preserve"> provided in section 3:</w:t>
-      </w:r>
-      <w:r>
-        <w:rPr>
-          <w:i/>
-          <w:color w:val="FF0000"/>
-        </w:rPr>
-        <w:t xml:space="preserve"> </w:t>
-      </w:r>
-      <w:r>
-        <w:rPr>
-          <w:b/>
-          <w:i/>
-          <w:color w:val="FF0000"/>
-        </w:rPr>
-        <w:t>Activity Definition</w:t>
-      </w:r>
-      <w:bookmarkStart w:id="4" w:name="_GoBack"/>
-      <w:bookmarkEnd w:id="4"/>
-    </w:p>
-    <w:p>
-      <w:pPr>
-        <w:jc w:val="both"/>
-        <w:rPr>
-          <w:i/>
-          <w:color w:val="FF0000"/>
-        </w:rPr>
-      </w:pPr>
-      <w:r>
-        <w:rPr>
-          <w:i/>
-          <w:color w:val="FF0000"/>
-        </w:rPr>
-        <w:t>You do NOT need to do a WBS Dictionary for this project – the activity definition (whilst slightly different) will suffice.</w:t>
-      </w:r>
-      <w:r>
-        <w:rPr>
-          <w:i/>
-          <w:color w:val="FF0000"/>
-        </w:rPr>
-        <w:t xml:space="preserve"> The WBS is focussed on SCOPE. The Activity definition is focussed on TIME.</w:t>
-      </w:r>
-    </w:p>
-    <w:p>
-      <w:r>
-        <w:br w:type="page"/>
-      </w:r>
-    </w:p>
-    <w:p>
-      <w:pPr>
-        <w:pStyle w:val="Heading1"/>
-        <w:numPr>
-          <w:ilvl w:val="0"/>
-          <w:numId w:val="2"/>
-        </w:numPr>
-      </w:pPr>
-      <w:bookmarkStart w:id="5" w:name="_Toc46748292"/>
-      <w:r>
-        <w:lastRenderedPageBreak/>
-        <w:t>Activity Definition</w:t>
-      </w:r>
-      <w:r>
-        <w:t xml:space="preserve"> &amp; Estimation</w:t>
+        <w:t>Gantt Chart</w:t>
       </w:r>
       <w:bookmarkEnd w:id="5"/>
     </w:p>
     <w:p>
       <w:pPr>
         <w:pStyle w:val="ListParagraph"/>
+        <w:ind w:left="432"/>
       </w:pPr>
     </w:p>
     <w:p>
-      <w:pPr>
-        <w:jc w:val="both"/>
+      <w:r>
         <w:rPr>
-          <w:i/>
-          <w:color w:val="FF0000"/>
+          <w:noProof/>
         </w:rPr>
-      </w:pPr>
-      <w:r>
-        <w:rPr>
-          <w:i/>
-          <w:color w:val="FF0000"/>
-        </w:rPr>
-        <w:t>From your WBS, define the activities required for your project. You will revise this document and add more detail for part</w:t>
-      </w:r>
-      <w:r>
-        <w:rPr>
-          <w:i/>
-          <w:color w:val="FF0000"/>
-        </w:rPr>
-        <w:t xml:space="preserve"> B as you discover more about the project.</w:t>
+        <w:drawing>
+          <wp:inline distT="0" distB="0" distL="0" distR="0" wp14:anchorId="2F2C1375" wp14:editId="3EC75351">
+            <wp:extent cx="5731510" cy="4184650"/>
+            <wp:effectExtent l="0" t="0" r="2540" b="6350"/>
+            <wp:docPr id="2" name="Picture 2"/>
+            <wp:cNvGraphicFramePr>
+              <a:graphicFrameLocks xmlns:a="http://schemas.openxmlformats.org/drawingml/2006/main" noChangeAspect="1"/>
+            </wp:cNvGraphicFramePr>
+            <a:graphic xmlns:a="http://schemas.openxmlformats.org/drawingml/2006/main">
+              <a:graphicData uri="http://schemas.openxmlformats.org/drawingml/2006/picture">
+                <pic:pic xmlns:pic="http://schemas.openxmlformats.org/drawingml/2006/picture">
+                  <pic:nvPicPr>
+                    <pic:cNvPr id="1" name=""/>
+                    <pic:cNvPicPr/>
+                  </pic:nvPicPr>
+                  <pic:blipFill>
+                    <a:blip r:embed="rId7"/>
+                    <a:stretch>
+                      <a:fillRect/>
+                    </a:stretch>
+                  </pic:blipFill>
+                  <pic:spPr>
+                    <a:xfrm>
+                      <a:off x="0" y="0"/>
+                      <a:ext cx="5731510" cy="4184650"/>
+                    </a:xfrm>
+                    <a:prstGeom prst="rect">
+                      <a:avLst/>
+                    </a:prstGeom>
+                  </pic:spPr>
+                </pic:pic>
+              </a:graphicData>
+            </a:graphic>
+          </wp:inline>
+        </w:drawing>
       </w:r>
     </w:p>
-    <w:p>
-      <w:pPr>
-        <w:jc w:val="both"/>
-        <w:rPr>
-          <w:i/>
-          <w:color w:val="FF0000"/>
-        </w:rPr>
-      </w:pPr>
-      <w:r>
-        <w:rPr>
-          <w:i/>
-          <w:color w:val="FF0000"/>
-        </w:rPr>
-        <w:t>Each activity should be clearly identified by a number and should match up to your Gantt chart. You should provide some estimations for the time you think each activity will take. This should make it easy to prepare your Gantt chart.</w:t>
-      </w:r>
-      <w:r>
-        <w:br w:type="page"/>
-      </w:r>
-    </w:p>
-    <w:p>
-      <w:pPr>
-        <w:pStyle w:val="Heading1"/>
-        <w:numPr>
-          <w:ilvl w:val="0"/>
-          <w:numId w:val="2"/>
-        </w:numPr>
-      </w:pPr>
-      <w:bookmarkStart w:id="6" w:name="_Toc46748293"/>
-      <w:r>
-        <w:lastRenderedPageBreak/>
-        <w:t>Gantt Chart</w:t>
-      </w:r>
-      <w:bookmarkEnd w:id="6"/>
-    </w:p>
-    <w:p>
-      <w:pPr>
-        <w:pStyle w:val="ListParagraph"/>
-        <w:ind w:left="432"/>
-      </w:pPr>
-    </w:p>
-    <w:p>
-      <w:pPr>
-        <w:rPr>
-          <w:i/>
-          <w:color w:val="FF0000"/>
-        </w:rPr>
-      </w:pPr>
-      <w:r>
-        <w:rPr>
-          <w:i/>
-          <w:color w:val="FF0000"/>
-        </w:rPr>
-        <w:t>This section should contain your Gantt chart. The items in the Gantt chart should match the activity definition from section 3.</w:t>
-      </w:r>
-      <w:r>
-        <w:rPr>
-          <w:i/>
-          <w:color w:val="FF0000"/>
-        </w:rPr>
-        <w:t xml:space="preserve"> You should also submit your Gantt chart file separately.</w:t>
-      </w:r>
-    </w:p>
-    <w:p/>
     <w:sectPr>
       <w:pgSz w:w="11906" w:h="16838"/>
       <w:pgMar w:top="1440" w:right="1440" w:bottom="1440" w:left="1440" w:header="708" w:footer="708" w:gutter="0"/>
@@ -1080,8 +2740,120 @@
 </file>
 
 <file path=word/numbering.xml><?xml version="1.0" encoding="utf-8"?>
-<w:numbering xmlns:wpc="http://schemas.microsoft.com/office/word/2010/wordprocessingCanvas" xmlns:cx="http://schemas.microsoft.com/office/drawing/2014/chartex" xmlns:cx1="http://schemas.microsoft.com/office/drawing/2015/9/8/chartex" xmlns:mc="http://schemas.openxmlformats.org/markup-compatibility/2006" xmlns:o="urn:schemas-microsoft-com:office:office" xmlns:r="http://schemas.openxmlformats.org/officeDocument/2006/relationships" xmlns:m="http://schemas.openxmlformats.org/officeDocument/2006/math" xmlns:v="urn:schemas-microsoft-com:vml" xmlns:wp14="http://schemas.microsoft.com/office/word/2010/wordprocessingDrawing" xmlns:wp="http://schemas.openxmlformats.org/drawingml/2006/wordprocessingDrawing" xmlns:w10="urn:schemas-microsoft-com:office:word" xmlns:w="http://schemas.openxmlformats.org/wordprocessingml/2006/main" xmlns:w14="http://schemas.microsoft.com/office/word/2010/wordml" xmlns:w15="http://schemas.microsoft.com/office/word/2012/wordml" xmlns:w16se="http://schemas.microsoft.com/office/word/2015/wordml/symex" xmlns:wpg="http://schemas.microsoft.com/office/word/2010/wordprocessingGroup" xmlns:wpi="http://schemas.microsoft.com/office/word/2010/wordprocessingInk" xmlns:wne="http://schemas.microsoft.com/office/word/2006/wordml" xmlns:wps="http://schemas.microsoft.com/office/word/2010/wordprocessingShape" mc:Ignorable="w14 w15 w16se wp14">
+<w:numbering xmlns:wpc="http://schemas.microsoft.com/office/word/2010/wordprocessingCanvas" xmlns:cx="http://schemas.microsoft.com/office/drawing/2014/chartex" xmlns:cx1="http://schemas.microsoft.com/office/drawing/2015/9/8/chartex" xmlns:cx2="http://schemas.microsoft.com/office/drawing/2015/10/21/chartex" xmlns:cx3="http://schemas.microsoft.com/office/drawing/2016/5/9/chartex" xmlns:cx4="http://schemas.microsoft.com/office/drawing/2016/5/10/chartex" xmlns:cx5="http://schemas.microsoft.com/office/drawing/2016/5/11/chartex" xmlns:cx6="http://schemas.microsoft.com/office/drawing/2016/5/12/chartex" xmlns:cx7="http://schemas.microsoft.com/office/drawing/2016/5/13/chartex" xmlns:cx8="http://schemas.microsoft.com/office/drawing/2016/5/14/chartex" xmlns:mc="http://schemas.openxmlformats.org/markup-compatibility/2006" xmlns:aink="http://schemas.microsoft.com/office/drawing/2016/ink" xmlns:am3d="http://schemas.microsoft.com/office/drawing/2017/model3d" xmlns:o="urn:schemas-microsoft-com:office:office" xmlns:oel="http://schemas.microsoft.com/office/2019/extlst" xmlns:r="http://schemas.openxmlformats.org/officeDocument/2006/relationships" xmlns:m="http://schemas.openxmlformats.org/officeDocument/2006/math" xmlns:v="urn:schemas-microsoft-com:vml" xmlns:wp14="http://schemas.microsoft.com/office/word/2010/wordprocessingDrawing" xmlns:wp="http://schemas.openxmlformats.org/drawingml/2006/wordprocessingDrawing" xmlns:w10="urn:schemas-microsoft-com:office:word" xmlns:w="http://schemas.openxmlformats.org/wordprocessingml/2006/main" xmlns:w14="http://schemas.microsoft.com/office/word/2010/wordml" xmlns:w15="http://schemas.microsoft.com/office/word/2012/wordml" xmlns:w16cex="http://schemas.microsoft.com/office/word/2018/wordml/cex" xmlns:w16cid="http://schemas.microsoft.com/office/word/2016/wordml/cid" xmlns:w16="http://schemas.microsoft.com/office/word/2018/wordml" xmlns:w16sdtdh="http://schemas.microsoft.com/office/word/2020/wordml/sdtdatahash" xmlns:w16se="http://schemas.microsoft.com/office/word/2015/wordml/symex" xmlns:wpg="http://schemas.microsoft.com/office/word/2010/wordprocessingGroup" xmlns:wpi="http://schemas.microsoft.com/office/word/2010/wordprocessingInk" xmlns:wne="http://schemas.microsoft.com/office/word/2006/wordml" xmlns:wps="http://schemas.microsoft.com/office/word/2010/wordprocessingShape" mc:Ignorable="w14 w15 w16se w16cid w16 w16cex w16sdtdh wp14">
   <w:abstractNum w:abstractNumId="0" w15:restartNumberingAfterBreak="0">
+    <w:nsid w:val="10F65D29"/>
+    <w:multiLevelType w:val="hybridMultilevel"/>
+    <w:tmpl w:val="1B04E2F8"/>
+    <w:lvl w:ilvl="0" w:tplc="88A23D18">
+      <w:numFmt w:val="bullet"/>
+      <w:lvlText w:val="-"/>
+      <w:lvlJc w:val="left"/>
+      <w:pPr>
+        <w:ind w:left="720" w:hanging="360"/>
+      </w:pPr>
+      <w:rPr>
+        <w:rFonts w:ascii="Calibri" w:eastAsiaTheme="minorEastAsia" w:hAnsi="Calibri" w:cs="Calibri" w:hint="default"/>
+      </w:rPr>
+    </w:lvl>
+    <w:lvl w:ilvl="1" w:tplc="0C090003" w:tentative="1">
+      <w:start w:val="1"/>
+      <w:numFmt w:val="bullet"/>
+      <w:lvlText w:val="o"/>
+      <w:lvlJc w:val="left"/>
+      <w:pPr>
+        <w:ind w:left="1440" w:hanging="360"/>
+      </w:pPr>
+      <w:rPr>
+        <w:rFonts w:ascii="Courier New" w:hAnsi="Courier New" w:cs="Courier New" w:hint="default"/>
+      </w:rPr>
+    </w:lvl>
+    <w:lvl w:ilvl="2" w:tplc="0C090005" w:tentative="1">
+      <w:start w:val="1"/>
+      <w:numFmt w:val="bullet"/>
+      <w:lvlText w:val=""/>
+      <w:lvlJc w:val="left"/>
+      <w:pPr>
+        <w:ind w:left="2160" w:hanging="360"/>
+      </w:pPr>
+      <w:rPr>
+        <w:rFonts w:ascii="Wingdings" w:hAnsi="Wingdings" w:hint="default"/>
+      </w:rPr>
+    </w:lvl>
+    <w:lvl w:ilvl="3" w:tplc="0C090001" w:tentative="1">
+      <w:start w:val="1"/>
+      <w:numFmt w:val="bullet"/>
+      <w:lvlText w:val=""/>
+      <w:lvlJc w:val="left"/>
+      <w:pPr>
+        <w:ind w:left="2880" w:hanging="360"/>
+      </w:pPr>
+      <w:rPr>
+        <w:rFonts w:ascii="Symbol" w:hAnsi="Symbol" w:hint="default"/>
+      </w:rPr>
+    </w:lvl>
+    <w:lvl w:ilvl="4" w:tplc="0C090003" w:tentative="1">
+      <w:start w:val="1"/>
+      <w:numFmt w:val="bullet"/>
+      <w:lvlText w:val="o"/>
+      <w:lvlJc w:val="left"/>
+      <w:pPr>
+        <w:ind w:left="3600" w:hanging="360"/>
+      </w:pPr>
+      <w:rPr>
+        <w:rFonts w:ascii="Courier New" w:hAnsi="Courier New" w:cs="Courier New" w:hint="default"/>
+      </w:rPr>
+    </w:lvl>
+    <w:lvl w:ilvl="5" w:tplc="0C090005" w:tentative="1">
+      <w:start w:val="1"/>
+      <w:numFmt w:val="bullet"/>
+      <w:lvlText w:val=""/>
+      <w:lvlJc w:val="left"/>
+      <w:pPr>
+        <w:ind w:left="4320" w:hanging="360"/>
+      </w:pPr>
+      <w:rPr>
+        <w:rFonts w:ascii="Wingdings" w:hAnsi="Wingdings" w:hint="default"/>
+      </w:rPr>
+    </w:lvl>
+    <w:lvl w:ilvl="6" w:tplc="0C090001" w:tentative="1">
+      <w:start w:val="1"/>
+      <w:numFmt w:val="bullet"/>
+      <w:lvlText w:val=""/>
+      <w:lvlJc w:val="left"/>
+      <w:pPr>
+        <w:ind w:left="5040" w:hanging="360"/>
+      </w:pPr>
+      <w:rPr>
+        <w:rFonts w:ascii="Symbol" w:hAnsi="Symbol" w:hint="default"/>
+      </w:rPr>
+    </w:lvl>
+    <w:lvl w:ilvl="7" w:tplc="0C090003" w:tentative="1">
+      <w:start w:val="1"/>
+      <w:numFmt w:val="bullet"/>
+      <w:lvlText w:val="o"/>
+      <w:lvlJc w:val="left"/>
+      <w:pPr>
+        <w:ind w:left="5760" w:hanging="360"/>
+      </w:pPr>
+      <w:rPr>
+        <w:rFonts w:ascii="Courier New" w:hAnsi="Courier New" w:cs="Courier New" w:hint="default"/>
+      </w:rPr>
+    </w:lvl>
+    <w:lvl w:ilvl="8" w:tplc="0C090005" w:tentative="1">
+      <w:start w:val="1"/>
+      <w:numFmt w:val="bullet"/>
+      <w:lvlText w:val=""/>
+      <w:lvlJc w:val="left"/>
+      <w:pPr>
+        <w:ind w:left="6480" w:hanging="360"/>
+      </w:pPr>
+      <w:rPr>
+        <w:rFonts w:ascii="Wingdings" w:hAnsi="Wingdings" w:hint="default"/>
+      </w:rPr>
+    </w:lvl>
+  </w:abstractNum>
+  <w:abstractNum w:abstractNumId="1" w15:restartNumberingAfterBreak="0">
     <w:nsid w:val="375D36C8"/>
     <w:multiLevelType w:val="multilevel"/>
     <w:tmpl w:val="CF405D9C"/>
@@ -1194,7 +2966,7 @@
       </w:rPr>
     </w:lvl>
   </w:abstractNum>
-  <w:abstractNum w:abstractNumId="1" w15:restartNumberingAfterBreak="0">
+  <w:abstractNum w:abstractNumId="2" w15:restartNumberingAfterBreak="0">
     <w:nsid w:val="765D23A3"/>
     <w:multiLevelType w:val="multilevel"/>
     <w:tmpl w:val="D2A25216"/>
@@ -1307,17 +3079,20 @@
       </w:rPr>
     </w:lvl>
   </w:abstractNum>
-  <w:num w:numId="1">
+  <w:num w:numId="1" w16cid:durableId="1558007852">
+    <w:abstractNumId w:val="1"/>
+  </w:num>
+  <w:num w:numId="2" w16cid:durableId="1226067689">
+    <w:abstractNumId w:val="2"/>
+  </w:num>
+  <w:num w:numId="3" w16cid:durableId="555703500">
     <w:abstractNumId w:val="0"/>
-  </w:num>
-  <w:num w:numId="2">
-    <w:abstractNumId w:val="1"/>
   </w:num>
 </w:numbering>
 </file>
 
 <file path=word/styles.xml><?xml version="1.0" encoding="utf-8"?>
-<w:styles xmlns:mc="http://schemas.openxmlformats.org/markup-compatibility/2006" xmlns:r="http://schemas.openxmlformats.org/officeDocument/2006/relationships" xmlns:w="http://schemas.openxmlformats.org/wordprocessingml/2006/main" xmlns:w14="http://schemas.microsoft.com/office/word/2010/wordml" xmlns:w15="http://schemas.microsoft.com/office/word/2012/wordml" xmlns:w16se="http://schemas.microsoft.com/office/word/2015/wordml/symex" mc:Ignorable="w14 w15 w16se">
+<w:styles xmlns:mc="http://schemas.openxmlformats.org/markup-compatibility/2006" xmlns:r="http://schemas.openxmlformats.org/officeDocument/2006/relationships" xmlns:w="http://schemas.openxmlformats.org/wordprocessingml/2006/main" xmlns:w14="http://schemas.microsoft.com/office/word/2010/wordml" xmlns:w15="http://schemas.microsoft.com/office/word/2012/wordml" xmlns:w16cex="http://schemas.microsoft.com/office/word/2018/wordml/cex" xmlns:w16cid="http://schemas.microsoft.com/office/word/2016/wordml/cid" xmlns:w16="http://schemas.microsoft.com/office/word/2018/wordml" xmlns:w16sdtdh="http://schemas.microsoft.com/office/word/2020/wordml/sdtdatahash" xmlns:w16se="http://schemas.microsoft.com/office/word/2015/wordml/symex" mc:Ignorable="w14 w15 w16se w16cid w16 w16cex w16sdtdh">
   <w:docDefaults>
     <w:rPrDefault>
       <w:rPr>
@@ -1333,7 +3108,7 @@
       </w:pPr>
     </w:pPrDefault>
   </w:docDefaults>
-  <w:latentStyles w:defLockedState="0" w:defUIPriority="99" w:defSemiHidden="0" w:defUnhideWhenUsed="0" w:defQFormat="0" w:count="371">
+  <w:latentStyles w:defLockedState="0" w:defUIPriority="99" w:defSemiHidden="0" w:defUnhideWhenUsed="0" w:defQFormat="0" w:count="376">
     <w:lsdException w:name="Normal" w:uiPriority="0" w:qFormat="1"/>
     <w:lsdException w:name="heading 1" w:uiPriority="9" w:qFormat="1"/>
     <w:lsdException w:name="heading 2" w:semiHidden="1" w:uiPriority="9" w:unhideWhenUsed="1" w:qFormat="1"/>
@@ -1705,6 +3480,11 @@
     <w:lsdException w:name="List Table 5 Dark Accent 6" w:uiPriority="50"/>
     <w:lsdException w:name="List Table 6 Colorful Accent 6" w:uiPriority="51"/>
     <w:lsdException w:name="List Table 7 Colorful Accent 6" w:uiPriority="52"/>
+    <w:lsdException w:name="Mention" w:semiHidden="1" w:unhideWhenUsed="1"/>
+    <w:lsdException w:name="Smart Hyperlink" w:semiHidden="1" w:unhideWhenUsed="1"/>
+    <w:lsdException w:name="Hashtag" w:semiHidden="1" w:unhideWhenUsed="1"/>
+    <w:lsdException w:name="Unresolved Mention" w:semiHidden="1" w:unhideWhenUsed="1"/>
+    <w:lsdException w:name="Smart Link" w:semiHidden="1" w:unhideWhenUsed="1"/>
   </w:latentStyles>
   <w:style w:type="paragraph" w:default="1" w:styleId="Normal">
     <w:name w:val="Normal"/>
@@ -2407,6 +4187,25 @@
       <w:rFonts w:cs="Times New Roman"/>
       <w:lang w:val="en-US"/>
     </w:rPr>
+  </w:style>
+  <w:style w:type="table" w:styleId="TableGrid">
+    <w:name w:val="Table Grid"/>
+    <w:basedOn w:val="TableNormal"/>
+    <w:uiPriority w:val="39"/>
+    <w:rsid w:val="009E4730"/>
+    <w:pPr>
+      <w:spacing w:after="0" w:line="240" w:lineRule="auto"/>
+    </w:pPr>
+    <w:tblPr>
+      <w:tblBorders>
+        <w:top w:val="single" w:sz="4" w:space="0" w:color="auto"/>
+        <w:left w:val="single" w:sz="4" w:space="0" w:color="auto"/>
+        <w:bottom w:val="single" w:sz="4" w:space="0" w:color="auto"/>
+        <w:right w:val="single" w:sz="4" w:space="0" w:color="auto"/>
+        <w:insideH w:val="single" w:sz="4" w:space="0" w:color="auto"/>
+        <w:insideV w:val="single" w:sz="4" w:space="0" w:color="auto"/>
+      </w:tblBorders>
+    </w:tblPr>
   </w:style>
 </w:styles>
 </file>

</xml_diff>